<commit_message>
September 18 2018 - Chapter 14 Project 1
</commit_message>
<xml_diff>
--- a/Chapters 11-14 Practice Directions.docx
+++ b/Chapters 11-14 Practice Directions.docx
@@ -32,26 +32,34 @@
         <w:t>Create a list of textbooks</w:t>
       </w:r>
       <w:r>
-        <w:t xml:space="preserve"> using </w:t>
-      </w:r>
-      <w:proofErr w:type="gramStart"/>
-      <w:r>
-        <w:t>String[</w:t>
-      </w:r>
-      <w:proofErr w:type="gramEnd"/>
-      <w:r>
-        <w:t xml:space="preserve"> ]. Create a list of ID’s (</w:t>
-      </w:r>
-      <w:proofErr w:type="spellStart"/>
-      <w:r>
-        <w:t>i</w:t>
-      </w:r>
-      <w:proofErr w:type="spellEnd"/>
-      <w:r>
-        <w:t>) using a for loop, then output the ID and textbooks side-by-side.</w:t>
+        <w:t xml:space="preserve"> using String[ ]. Create a list of ID’s (i) using a for loop, then output the ID and textbooks side-by-side.</w:t>
       </w:r>
       <w:r>
         <w:t xml:space="preserve"> Sort textbook list.</w:t>
+      </w:r>
+    </w:p>
+    <w:p>
+      <w:pPr>
+        <w:pStyle w:val="ListParagraph"/>
+        <w:numPr>
+          <w:ilvl w:val="0"/>
+          <w:numId w:val="4"/>
+        </w:numPr>
+      </w:pPr>
+      <w:r>
+        <w:t>Introductory Chemical Engineering Thermodynamics</w:t>
+      </w:r>
+    </w:p>
+    <w:p>
+      <w:pPr>
+        <w:pStyle w:val="ListParagraph"/>
+        <w:numPr>
+          <w:ilvl w:val="0"/>
+          <w:numId w:val="4"/>
+        </w:numPr>
+      </w:pPr>
+      <w:r>
+        <w:t>Separation Process Principles</w:t>
       </w:r>
       <w:bookmarkStart w:id="0" w:name="_GoBack"/>
       <w:bookmarkEnd w:id="0"/>
@@ -65,34 +73,12 @@
         </w:numPr>
       </w:pPr>
       <w:r>
-        <w:t>Introductory Chemical Engineering Thermodynamics</w:t>
-      </w:r>
-    </w:p>
-    <w:p>
-      <w:pPr>
-        <w:pStyle w:val="ListParagraph"/>
-        <w:numPr>
-          <w:ilvl w:val="0"/>
-          <w:numId w:val="4"/>
-        </w:numPr>
-      </w:pPr>
-      <w:r>
-        <w:t>Essentials of Chemical Reaction Engineering</w:t>
-      </w:r>
-    </w:p>
-    <w:p>
-      <w:pPr>
-        <w:pStyle w:val="ListParagraph"/>
-        <w:numPr>
-          <w:ilvl w:val="0"/>
-          <w:numId w:val="4"/>
-        </w:numPr>
-      </w:pPr>
-      <w:r>
-        <w:t>Separation Process Principles</w:t>
-      </w:r>
-    </w:p>
-    <w:p/>
+        <w:t xml:space="preserve">Essentials </w:t>
+      </w:r>
+      <w:r>
+        <w:t>of Chemical Reaction Engineering</w:t>
+      </w:r>
+    </w:p>
     <w:p>
       <w:pPr>
         <w:rPr>
@@ -108,15 +94,7 @@
     </w:p>
     <w:p>
       <w:r>
-        <w:t xml:space="preserve">Create a list of textbooks, then create an application to add and remove textbooks from that array. Use </w:t>
-      </w:r>
-      <w:proofErr w:type="spellStart"/>
-      <w:r>
-        <w:t>ArrayList</w:t>
-      </w:r>
-      <w:proofErr w:type="spellEnd"/>
-      <w:r>
-        <w:t xml:space="preserve"> and then use HashMap to do these operations.</w:t>
+        <w:t>Create a list of textbooks, then create an application to add and remove textbooks from that array. Use ArrayList and then use HashMap to do these operations.</w:t>
       </w:r>
     </w:p>
     <w:p>
@@ -164,13 +142,8 @@
         </w:numPr>
       </w:pPr>
       <w:r>
-        <w:t xml:space="preserve">2, Essentials of Chemical Reaction Engineering, </w:t>
-      </w:r>
-      <w:proofErr w:type="spellStart"/>
-      <w:r>
-        <w:t>Fogler</w:t>
-      </w:r>
-      <w:proofErr w:type="spellEnd"/>
+        <w:t>2, Essentials of Chemical Reaction Engineering, Fogler</w:t>
+      </w:r>
     </w:p>
     <w:p>
       <w:pPr>
@@ -277,13 +250,8 @@
         </w:numPr>
       </w:pPr>
       <w:r>
-        <w:t>Replaces the spaces in textbooks with dashed “</w:t>
-      </w:r>
-      <w:proofErr w:type="gramStart"/>
-      <w:r>
-        <w:t>-“</w:t>
-      </w:r>
-      <w:proofErr w:type="gramEnd"/>
+        <w:t>Replaces the spaces in textbooks with dashed “-“</w:t>
+      </w:r>
     </w:p>
     <w:p>
       <w:pPr>

</xml_diff>